<commit_message>
Bibliographie version 1 28/11/2020
</commit_message>
<xml_diff>
--- a/aoun_gorjux_td1_voitureRC.docx
+++ b/aoun_gorjux_td1_voitureRC.docx
@@ -21,13 +21,8 @@
     <w:p/>
     <w:p>
       <w:r>
-        <w:t xml:space="preserve">Voiture commandée par </w:t>
-      </w:r>
-      <w:proofErr w:type="gramStart"/>
-      <w:r>
-        <w:t>RF:</w:t>
-      </w:r>
-      <w:proofErr w:type="gramEnd"/>
+        <w:t>Voiture commandée par RF:</w:t>
+      </w:r>
     </w:p>
     <w:p/>
     <w:p/>
@@ -85,68 +80,471 @@
     <w:p/>
     <w:p>
       <w:r>
-        <w:t xml:space="preserve">- 2 Moteurs </w:t>
-      </w:r>
-      <w:proofErr w:type="gramStart"/>
-      <w:r>
-        <w:t>CC  et</w:t>
-      </w:r>
-      <w:proofErr w:type="gramEnd"/>
-      <w:r>
-        <w:t xml:space="preserve"> 4 roues: la qualité dirait plutôt </w:t>
-      </w:r>
-      <w:proofErr w:type="spellStart"/>
-      <w:r>
-        <w:t>brushless</w:t>
-      </w:r>
-      <w:proofErr w:type="spellEnd"/>
-      <w:r>
-        <w:t xml:space="preserve"> que </w:t>
-      </w:r>
-      <w:proofErr w:type="spellStart"/>
-      <w:r>
-        <w:t>brushed</w:t>
-      </w:r>
-      <w:proofErr w:type="spellEnd"/>
-      <w:r>
-        <w:t xml:space="preserve"> car beaucoup plus léger à puissance égale mais son prix avoisinant les 50€ nous décourage très rapidement quand on regarde celui du moteur CC  qui avoisine les 5€. Mais la puissance du moteur </w:t>
-      </w:r>
-      <w:proofErr w:type="spellStart"/>
-      <w:r>
-        <w:t>brushless</w:t>
-      </w:r>
-      <w:proofErr w:type="spellEnd"/>
-      <w:r>
-        <w:t xml:space="preserve"> étant nettement supérieur à celle de son concurrent entrainerait des problèmes de communication au niveau entre la télécommande et le moteur. Nous choisissons donc un moteur </w:t>
-      </w:r>
-      <w:proofErr w:type="spellStart"/>
-      <w:r>
-        <w:t>brushed</w:t>
-      </w:r>
-      <w:proofErr w:type="spellEnd"/>
-      <w:r>
-        <w:t xml:space="preserve">. </w:t>
-      </w:r>
-    </w:p>
-    <w:p>
-      <w:r>
-        <w:t xml:space="preserve">2 modèles possibles : le moteur </w:t>
-      </w:r>
-      <w:proofErr w:type="spellStart"/>
-      <w:r>
-        <w:t>rc</w:t>
-      </w:r>
-      <w:proofErr w:type="spellEnd"/>
+        <w:t xml:space="preserve">- </w:t>
+      </w:r>
+      <w:r>
+        <w:t>Il</w:t>
+      </w:r>
+      <w:r>
+        <w:t xml:space="preserve"> existe 2 principaux types de moteurs. Les moteurs avec balais </w:t>
+      </w:r>
+      <w:r>
+        <w:t xml:space="preserve">ou à charbon </w:t>
+      </w:r>
+      <w:r>
+        <w:t>que l’on appelle brushed, et les moteurs sans balais que l’on appelle brushless.</w:t>
+      </w:r>
+    </w:p>
+    <w:p>
+      <w:r>
+        <w:t>Les moteurs brushed sont à courant continu et fonctionnent grâce au magnétisme. Sur l</w:t>
+      </w:r>
+      <w:r>
+        <w:t>es moteurs brushed l</w:t>
+      </w:r>
+      <w:r>
+        <w:t>a</w:t>
+      </w:r>
+      <w:r>
+        <w:t xml:space="preserve"> bobin</w:t>
+      </w:r>
+      <w:r>
+        <w:t>e</w:t>
+      </w:r>
       <w:r>
         <w:t xml:space="preserve"> </w:t>
       </w:r>
-      <w:proofErr w:type="spellStart"/>
-      <w:r>
-        <w:t>mabushi</w:t>
-      </w:r>
-      <w:proofErr w:type="spellEnd"/>
-      <w:r>
-        <w:t xml:space="preserve"> 540 et le moteur tt à double axe.</w:t>
+      <w:r>
+        <w:t>est</w:t>
+      </w:r>
+      <w:r>
+        <w:t xml:space="preserve"> assemblé</w:t>
+      </w:r>
+      <w:r>
+        <w:t>e</w:t>
+      </w:r>
+      <w:r>
+        <w:t xml:space="preserve"> sur le rotor (partie tournante) du moteur et l</w:t>
+      </w:r>
+      <w:r>
+        <w:t>’</w:t>
+      </w:r>
+      <w:r>
+        <w:t xml:space="preserve">aimant </w:t>
+      </w:r>
+      <w:r>
+        <w:t>est</w:t>
+      </w:r>
+      <w:r>
+        <w:t xml:space="preserve"> </w:t>
+      </w:r>
+      <w:r>
+        <w:t>lui</w:t>
+      </w:r>
+      <w:r>
+        <w:t xml:space="preserve"> assemblé sur le stator (partie fixe du moteur).</w:t>
+      </w:r>
+      <w:r>
+        <w:t xml:space="preserve"> Les</w:t>
+      </w:r>
+      <w:r>
+        <w:t xml:space="preserve"> pôles de l’</w:t>
+      </w:r>
+      <w:r>
+        <w:t>aimant sur le stator crée un premier flux magnétique, et l</w:t>
+      </w:r>
+      <w:r>
+        <w:t xml:space="preserve">es </w:t>
+      </w:r>
+      <w:r>
+        <w:t>bobines placée</w:t>
+      </w:r>
+      <w:r>
+        <w:t>s</w:t>
+      </w:r>
+      <w:r>
+        <w:t xml:space="preserve"> sur le rotor, lorsqu’elle</w:t>
+      </w:r>
+      <w:r>
+        <w:t xml:space="preserve">s </w:t>
+      </w:r>
+      <w:r>
+        <w:t>reçoi</w:t>
+      </w:r>
+      <w:r>
+        <w:t>vent</w:t>
+      </w:r>
+      <w:r>
+        <w:t xml:space="preserve"> le courant en crée</w:t>
+      </w:r>
+      <w:r>
+        <w:t>nt</w:t>
+      </w:r>
+      <w:r>
+        <w:t xml:space="preserve"> un deuxième.</w:t>
+      </w:r>
+      <w:r>
+        <w:t xml:space="preserve"> L’intéraction entre ces deux flux magnétiques crée une ‘force tournante’, et fait tourner l</w:t>
+      </w:r>
+      <w:r>
+        <w:t xml:space="preserve">e </w:t>
+      </w:r>
+      <w:r>
+        <w:t>bobin</w:t>
+      </w:r>
+      <w:r>
+        <w:t>age</w:t>
+      </w:r>
+      <w:r>
+        <w:t xml:space="preserve"> entre les pôles de l’aimant sur un axe, ce qui entraîne la rotation du moteur. </w:t>
+      </w:r>
+      <w:r>
+        <w:t>On</w:t>
+      </w:r>
+      <w:r>
+        <w:t xml:space="preserve"> appelle couple moteur</w:t>
+      </w:r>
+      <w:r>
+        <w:t xml:space="preserve"> la force du mouvement de rotation du moteur</w:t>
+      </w:r>
+      <w:r>
+        <w:t>. Au plus il y a de couple moteur, au plus il sera possible de franchir des obstacles assez conséquents à la voiture (c’est pour cela que les moteurs des 4x4 ont des moteurs avec beaucoup de couples).</w:t>
+      </w:r>
+      <w:r>
+        <w:t xml:space="preserve">  </w:t>
+      </w:r>
+      <w:r>
+        <w:t xml:space="preserve"> L’arrivée du courant aux bobines es</w:t>
+      </w:r>
+      <w:r>
+        <w:t>t mécanique, ce</w:t>
+      </w:r>
+      <w:r>
+        <w:t xml:space="preserve"> qui entraîne des pertes. En effet, le charbon (ou balais) entre en contact avec le collecteur et cela crée des frottements avec au cours de la rotation de celui-ci. Le charbon va chauffer, ainsi que le collecteur ; le travail des forces de frottements entraîne un échauffement des composants. Les composants vont donc s’user plus vite. Au niveau du rendement, la puissance fournie sera évidemment très inférieure </w:t>
+      </w:r>
+      <w:r>
+        <w:t>à la puissance absorbée par le moteur. Cela est dû à la présence de nombreux frottements au sein de ce moteur. Ce sont des moteurs qui sont plutôt d’ancienne génération, économiques (au niveau du prix) mais peu rentables. Sur la figure 1.1 nous</w:t>
+      </w:r>
+      <w:r>
+        <w:t xml:space="preserve"> pouvons voir l’assemblement des pièces d’un moteur brushed.</w:t>
+      </w:r>
+    </w:p>
+    <w:p>
+      <w:pPr>
+        <w:keepNext/>
+      </w:pPr>
+      <w:r>
+        <w:rPr>
+          <w:noProof/>
+        </w:rPr>
+        <w:lastRenderedPageBreak/>
+        <w:drawing>
+          <wp:inline distT="0" distB="0" distL="0" distR="0" wp14:anchorId="665CB410" wp14:editId="027BD516">
+            <wp:extent cx="4762500" cy="3307080"/>
+            <wp:effectExtent l="0" t="0" r="0" b="7620"/>
+            <wp:docPr id="1" name="Image 1"/>
+            <wp:cNvGraphicFramePr>
+              <a:graphicFrameLocks xmlns:a="http://schemas.openxmlformats.org/drawingml/2006/main" noChangeAspect="1"/>
+            </wp:cNvGraphicFramePr>
+            <a:graphic xmlns:a="http://schemas.openxmlformats.org/drawingml/2006/main">
+              <a:graphicData uri="http://schemas.openxmlformats.org/drawingml/2006/picture">
+                <pic:pic xmlns:pic="http://schemas.openxmlformats.org/drawingml/2006/picture">
+                  <pic:nvPicPr>
+                    <pic:cNvPr id="1" name="Image 1"/>
+                    <pic:cNvPicPr/>
+                  </pic:nvPicPr>
+                  <pic:blipFill>
+                    <a:blip r:embed="rId6">
+                      <a:extLst>
+                        <a:ext uri="{28A0092B-C50C-407E-A947-70E740481C1C}">
+                          <a14:useLocalDpi xmlns:a14="http://schemas.microsoft.com/office/drawing/2010/main" val="0"/>
+                        </a:ext>
+                      </a:extLst>
+                    </a:blip>
+                    <a:stretch>
+                      <a:fillRect/>
+                    </a:stretch>
+                  </pic:blipFill>
+                  <pic:spPr>
+                    <a:xfrm>
+                      <a:off x="0" y="0"/>
+                      <a:ext cx="4762500" cy="3307080"/>
+                    </a:xfrm>
+                    <a:prstGeom prst="rect">
+                      <a:avLst/>
+                    </a:prstGeom>
+                  </pic:spPr>
+                </pic:pic>
+              </a:graphicData>
+            </a:graphic>
+          </wp:inline>
+        </w:drawing>
+      </w:r>
+    </w:p>
+    <w:p>
+      <w:pPr>
+        <w:pStyle w:val="Lgende"/>
+      </w:pPr>
+      <w:r>
+        <w:t xml:space="preserve">Figure </w:t>
+      </w:r>
+      <w:r>
+        <w:fldChar w:fldCharType="begin"/>
+      </w:r>
+      <w:r>
+        <w:instrText xml:space="preserve"> SEQ Figure \* ARABIC </w:instrText>
+      </w:r>
+      <w:r>
+        <w:fldChar w:fldCharType="separate"/>
+      </w:r>
+      <w:r>
+        <w:rPr>
+          <w:noProof/>
+        </w:rPr>
+        <w:t>1</w:t>
+      </w:r>
+      <w:r>
+        <w:rPr>
+          <w:noProof/>
+        </w:rPr>
+        <w:fldChar w:fldCharType="end"/>
+      </w:r>
+      <w:r>
+        <w:t>.1 Moteur brushed</w:t>
+      </w:r>
+    </w:p>
+    <w:p/>
+    <w:p>
+      <w:r>
+        <w:t>Les moteurs brushless sont la nouvelle génération de moteur électrique, utilisés principalement dans les drônes, avions, hélicoptères</w:t>
+      </w:r>
+      <w:r>
+        <w:t>, bateaux</w:t>
+      </w:r>
+      <w:r>
+        <w:t xml:space="preserve"> ou</w:t>
+      </w:r>
+      <w:r>
+        <w:t xml:space="preserve"> encore voiture</w:t>
+      </w:r>
+      <w:r>
+        <w:t xml:space="preserve"> RC. Ils ont un fonctionnement assez différent des moteurs à balais. Premièrement, ils ne contiennent pas de charbon. Deuxièmement,</w:t>
+      </w:r>
+      <w:r>
+        <w:t xml:space="preserve"> </w:t>
+      </w:r>
+      <w:r>
+        <w:t>il faut utiliser un contrôleur de vitesse pour l</w:t>
+      </w:r>
+      <w:r>
+        <w:t>’alimenter</w:t>
+      </w:r>
+      <w:r>
+        <w:t>, appelé ESC (Electronic Speed Controler) qui transforme une commande pwm en rotation</w:t>
+      </w:r>
+      <w:r>
+        <w:t xml:space="preserve">. Troisièmement </w:t>
+      </w:r>
+      <w:r>
+        <w:t>le bobinage est lui placé sur la partie fixe du moteur et les aimants sont eux placés sur la partie tournante, inversement aux moteurs brushed</w:t>
+      </w:r>
+      <w:r>
+        <w:t xml:space="preserve"> (voir figure 1.2)</w:t>
+      </w:r>
+      <w:r>
+        <w:t>. C’est donc sur le stator que s’opère l’alimentation du moteur. C’est grâce à l’ESC que le moteur est alimenté</w:t>
+      </w:r>
+      <w:r>
+        <w:t xml:space="preserve"> (voir figure </w:t>
+      </w:r>
+      <w:r>
+        <w:t>1.3</w:t>
+      </w:r>
+      <w:r>
+        <w:t xml:space="preserve"> pour le branchement)</w:t>
+      </w:r>
+      <w:r>
+        <w:t>. L’ESC transforme le courant continu en un courant triphasé (trois signaux de même amplitude et de même période déphasés de 2</w:t>
+      </w:r>
+      <w:r>
+        <w:rPr>
+          <w:rFonts w:cstheme="minorHAnsi"/>
+        </w:rPr>
+        <w:t>π</w:t>
+      </w:r>
+      <w:r>
+        <w:t xml:space="preserve">/3 radians) avec une fréquence variable. L’ESC alimente chaque bobinage du stator, ce qui crée un champ électromagnétique. Ce champ électromagnétique entraîne la rotation des deux pôles de l’aimant à l’intérieur du bobinage, et donc, la rotation du moteur. L’alimentation n’est donc plus mécanique mais électronique, ce qui </w:t>
+      </w:r>
+      <w:r>
+        <w:t>implique une absence de frottements mécaniques, contrairement au moteur brushed. L’absence de frottements entraîne donc un rendement meilleur, ce qui fait que la puissance fournie par le moteur en sortie est plus proche de celle fournie en entrée. Nous pouvons le vérifier en pratique car certains moteurs offrent une vitesse de rotation de 100000tr/min (énorme par rapport aux moteurs brushed (12000tr/min maximum). Malheureusement, le couple moteur est très faible, ce qui nécessite la présence de réducteurs. Les réducteurs sont des composants permettant de modifier le ratio entre couple moteur et vitesse de rotation du moteur.</w:t>
+      </w:r>
+    </w:p>
+    <w:p/>
+    <w:p>
+      <w:pPr>
+        <w:keepNext/>
+      </w:pPr>
+      <w:r>
+        <w:rPr>
+          <w:noProof/>
+        </w:rPr>
+        <w:lastRenderedPageBreak/>
+        <w:drawing>
+          <wp:inline distT="0" distB="0" distL="0" distR="0" wp14:anchorId="0C4172CC" wp14:editId="4FE68C0C">
+            <wp:extent cx="2573867" cy="1654629"/>
+            <wp:effectExtent l="0" t="0" r="0" b="3175"/>
+            <wp:docPr id="2" name="Image 2"/>
+            <wp:cNvGraphicFramePr>
+              <a:graphicFrameLocks xmlns:a="http://schemas.openxmlformats.org/drawingml/2006/main" noChangeAspect="1"/>
+            </wp:cNvGraphicFramePr>
+            <a:graphic xmlns:a="http://schemas.openxmlformats.org/drawingml/2006/main">
+              <a:graphicData uri="http://schemas.openxmlformats.org/drawingml/2006/picture">
+                <pic:pic xmlns:pic="http://schemas.openxmlformats.org/drawingml/2006/picture">
+                  <pic:nvPicPr>
+                    <pic:cNvPr id="2" name="Image 2"/>
+                    <pic:cNvPicPr/>
+                  </pic:nvPicPr>
+                  <pic:blipFill>
+                    <a:blip r:embed="rId7">
+                      <a:extLst>
+                        <a:ext uri="{28A0092B-C50C-407E-A947-70E740481C1C}">
+                          <a14:useLocalDpi xmlns:a14="http://schemas.microsoft.com/office/drawing/2010/main" val="0"/>
+                        </a:ext>
+                      </a:extLst>
+                    </a:blip>
+                    <a:stretch>
+                      <a:fillRect/>
+                    </a:stretch>
+                  </pic:blipFill>
+                  <pic:spPr>
+                    <a:xfrm>
+                      <a:off x="0" y="0"/>
+                      <a:ext cx="2615883" cy="1681639"/>
+                    </a:xfrm>
+                    <a:prstGeom prst="rect">
+                      <a:avLst/>
+                    </a:prstGeom>
+                  </pic:spPr>
+                </pic:pic>
+              </a:graphicData>
+            </a:graphic>
+          </wp:inline>
+        </w:drawing>
+      </w:r>
+    </w:p>
+    <w:p>
+      <w:pPr>
+        <w:pStyle w:val="Lgende"/>
+      </w:pPr>
+      <w:r>
+        <w:t>Figure 1.2 Shéma d'un moteur brushless</w:t>
+      </w:r>
+    </w:p>
+    <w:p>
+      <w:pPr>
+        <w:keepNext/>
+      </w:pPr>
+      <w:r>
+        <w:rPr>
+          <w:noProof/>
+        </w:rPr>
+        <w:drawing>
+          <wp:inline distT="0" distB="0" distL="0" distR="0" wp14:anchorId="47C1C249" wp14:editId="6F473CB7">
+            <wp:extent cx="2927440" cy="1596024"/>
+            <wp:effectExtent l="0" t="0" r="6350" b="4445"/>
+            <wp:docPr id="3" name="Image 3"/>
+            <wp:cNvGraphicFramePr>
+              <a:graphicFrameLocks xmlns:a="http://schemas.openxmlformats.org/drawingml/2006/main" noChangeAspect="1"/>
+            </wp:cNvGraphicFramePr>
+            <a:graphic xmlns:a="http://schemas.openxmlformats.org/drawingml/2006/main">
+              <a:graphicData uri="http://schemas.openxmlformats.org/drawingml/2006/picture">
+                <pic:pic xmlns:pic="http://schemas.openxmlformats.org/drawingml/2006/picture">
+                  <pic:nvPicPr>
+                    <pic:cNvPr id="3" name="Image 3"/>
+                    <pic:cNvPicPr/>
+                  </pic:nvPicPr>
+                  <pic:blipFill>
+                    <a:blip r:embed="rId8" cstate="print">
+                      <a:extLst>
+                        <a:ext uri="{28A0092B-C50C-407E-A947-70E740481C1C}">
+                          <a14:useLocalDpi xmlns:a14="http://schemas.microsoft.com/office/drawing/2010/main" val="0"/>
+                        </a:ext>
+                      </a:extLst>
+                    </a:blip>
+                    <a:stretch>
+                      <a:fillRect/>
+                    </a:stretch>
+                  </pic:blipFill>
+                  <pic:spPr>
+                    <a:xfrm>
+                      <a:off x="0" y="0"/>
+                      <a:ext cx="2969748" cy="1619090"/>
+                    </a:xfrm>
+                    <a:prstGeom prst="rect">
+                      <a:avLst/>
+                    </a:prstGeom>
+                  </pic:spPr>
+                </pic:pic>
+              </a:graphicData>
+            </a:graphic>
+          </wp:inline>
+        </w:drawing>
+      </w:r>
+    </w:p>
+    <w:p>
+      <w:pPr>
+        <w:pStyle w:val="Lgende"/>
+      </w:pPr>
+      <w:r>
+        <w:t xml:space="preserve">Figure </w:t>
+      </w:r>
+      <w:r>
+        <w:t>1.3</w:t>
+      </w:r>
+      <w:r>
+        <w:t xml:space="preserve"> Schéma d’un branchement d’un moteur brushless</w:t>
+      </w:r>
+    </w:p>
+    <w:p>
+      <w:r>
+        <w:t xml:space="preserve"> </w:t>
+      </w:r>
+      <w:r>
+        <w:t>L</w:t>
+      </w:r>
+      <w:r>
+        <w:t>a qualité dirait plutôt brushless que brushed car</w:t>
+      </w:r>
+      <w:r>
+        <w:t xml:space="preserve"> il est</w:t>
+      </w:r>
+      <w:r>
+        <w:t xml:space="preserve"> beaucoup plus léger à puissance égale</w:t>
+      </w:r>
+      <w:r>
+        <w:t xml:space="preserve"> mais</w:t>
+      </w:r>
+      <w:r>
+        <w:t xml:space="preserve"> la puissance du moteur brushless étant nettement supérieur</w:t>
+      </w:r>
+      <w:r>
+        <w:t>e</w:t>
+      </w:r>
+      <w:r>
+        <w:t xml:space="preserve"> à celle de son concurrent entrainerait des problèmes de communication au niveau entre la télécommande et le moteur. Nous choisissons donc un moteur brushed. </w:t>
+      </w:r>
+    </w:p>
+    <w:p/>
+    <w:p/>
+    <w:p>
+      <w:r>
+        <w:t>2 modèles possibles : le moteur rc</w:t>
+      </w:r>
+      <w:r>
+        <w:t xml:space="preserve"> Mabuchi </w:t>
+      </w:r>
+      <w:r>
+        <w:t>540 et le moteur tt à double axe.</w:t>
       </w:r>
     </w:p>
     <w:p>
@@ -156,15 +554,7 @@
     </w:p>
     <w:p>
       <w:r>
-        <w:t xml:space="preserve">Il fonctionne entre 3 et 6 Volts et a besoin d’un courant compris entre 180 et 250 mA environ. Il a une vitesse de rotation entre 90 et 200 </w:t>
-      </w:r>
-      <w:proofErr w:type="spellStart"/>
-      <w:r>
-        <w:t>rpm</w:t>
-      </w:r>
-      <w:proofErr w:type="spellEnd"/>
-      <w:r>
-        <w:t xml:space="preserve">, avec un rapport de réduction de 1 :48. Dimensions </w:t>
+        <w:t xml:space="preserve">Il fonctionne entre 3 et 6 Volts et a besoin d’un courant compris entre 180 et 250 mA environ. Il a une vitesse de rotation entre 90 et 200 rpm, avec un rapport de réduction de 1 :48. Dimensions </w:t>
       </w:r>
       <w:r>
         <w:rPr>
@@ -184,9 +574,8 @@
           <w:szCs w:val="21"/>
           <w:shd w:val="clear" w:color="auto" w:fill="FFFFFF"/>
         </w:rPr>
-        <w:t xml:space="preserve">couple max </w:t>
-      </w:r>
-      <w:proofErr w:type="gramStart"/>
+        <w:t xml:space="preserve">couple max de </w:t>
+      </w:r>
       <w:r>
         <w:rPr>
           <w:rFonts w:cstheme="minorHAnsi"/>
@@ -195,162 +584,104 @@
           <w:szCs w:val="21"/>
           <w:shd w:val="clear" w:color="auto" w:fill="FFFFFF"/>
         </w:rPr>
-        <w:t xml:space="preserve">de </w:t>
-      </w:r>
-      <w:r>
-        <w:rPr>
-          <w:rFonts w:cstheme="minorHAnsi"/>
-          <w:color w:val="000000"/>
-          <w:sz w:val="21"/>
-          <w:szCs w:val="21"/>
-          <w:shd w:val="clear" w:color="auto" w:fill="FFFFFF"/>
-        </w:rPr>
-        <w:t xml:space="preserve"> 0</w:t>
-      </w:r>
-      <w:proofErr w:type="gramEnd"/>
-      <w:r>
-        <w:rPr>
-          <w:rFonts w:cstheme="minorHAnsi"/>
-          <w:color w:val="000000"/>
-          <w:sz w:val="21"/>
-          <w:szCs w:val="21"/>
-          <w:shd w:val="clear" w:color="auto" w:fill="FFFFFF"/>
-        </w:rPr>
-        <w:t>.8kg.cm</w:t>
+        <w:t xml:space="preserve"> 0.8kg.cm</w:t>
       </w:r>
       <w:r>
         <w:t xml:space="preserve"> Coûte environ 2€ avec la livraison comprise. </w:t>
       </w:r>
-    </w:p>
-    <w:p>
+      <w:r>
+        <w:t>Mais comme nous le voyons, la puissance de ce moteur n’est pas suffisante. La voiture avancera très lentement, et cela réduit nos options. Le lien est ci-dessous.</w:t>
+      </w:r>
       <w:r>
         <w:t xml:space="preserve">  </w:t>
       </w:r>
     </w:p>
     <w:p>
-      <w:hyperlink r:id="rId5" w:history="1">
+      <w:hyperlink r:id="rId9" w:history="1">
         <w:r>
           <w:rPr>
             <w:rStyle w:val="Lienhypertexte"/>
           </w:rPr>
-          <w:t>https://fr.aliexpress.com/item/32947078243.html?src=google&amp;albch=shopping&amp;acnt=248-630-5778&amp;isdl=y&amp;slnk=&amp;plac=&amp;mtctp=&amp;albbt=Gploogle_7_shopping&amp;aff_atform=google&amp;aff_short_key=UneMJZVf&amp;gclsrc=aw.ds&amp;&amp;albagn=888888&amp;&amp;ds_e_adid=468914814372&amp;ds_e_matchtype=&amp;ds_e_device=c&amp;ds_e_network=u&amp;ds_e_product_group_id=800756789666&amp;ds_e_product_id=fr32947078243&amp;ds_e_product_merchant_id=108902209&amp;ds_e_product_country=FR&amp;ds_e_product_language=fr&amp;ds_e_product_channel=online&amp;ds_e_product_store_id=&amp;ds_url_v=2&amp;ds_dest_url=https://fr.ali</w:t>
-        </w:r>
-        <w:r>
-          <w:rPr>
-            <w:rStyle w:val="Lienhypertexte"/>
-          </w:rPr>
-          <w:lastRenderedPageBreak/>
-          <w:t>express.com/item/32947078243.html?&amp;albcp=11233051345&amp;albag=112624178760&amp;gclid=Cj0KCQiA-rj9BRCAARIsANB_4ADmaJ3goGtTI2wdgycV7e3jsSfAgk_nBaHv7Jkau5nZXJIewdJpaL4aAkgZEALw_wcB</w:t>
+          <w:t>https://fr.aliexpress.com/item/32947078243.html?src=google&amp;albch=shopping&amp;acnt=248-630-5778&amp;isdl=y&amp;slnk=&amp;plac=&amp;mtctp=&amp;albbt=Gploogle_7_shopping&amp;aff_atform=google&amp;aff_short_key=UneMJZVf&amp;gclsrc=aw.ds&amp;&amp;albagn=888888&amp;&amp;ds_e_adid=468914814372&amp;ds_e_matchtype=&amp;ds_e_device=c&amp;ds_e_network=u&amp;ds_e_product_group_id=800756789666&amp;ds_e_product_id=fr32947078243&amp;ds_e_product_merchant_id=108902209&amp;ds_e_product_country=FR&amp;ds_e_product_language=fr&amp;ds_e_product_channel=online&amp;ds_e_product_store_id=&amp;ds_url_v=2&amp;ds_dest_url=https://fr.aliexpress.com/item/32947078243.html?&amp;albcp=11233051345&amp;albag=112624178760&amp;gclid=Cj0KCQiA-rj9BRCAARIsANB_4ADmaJ3goGtTI2wdgycV7e3jsSfAgk_nBaHv7Jkau5nZXJIewdJpaL4aAkgZEALw_wcB</w:t>
         </w:r>
       </w:hyperlink>
     </w:p>
-    <w:p/>
-    <w:p>
-      <w:r>
-        <w:t xml:space="preserve">Pour le moteur </w:t>
-      </w:r>
-      <w:proofErr w:type="spellStart"/>
-      <w:r>
-        <w:t>rc</w:t>
-      </w:r>
-      <w:proofErr w:type="spellEnd"/>
+    <w:p>
+      <w:r>
+        <w:t>Nous avons donc besoin d’un moteur plus puissant, avec une gamme de voltage plus élargie.</w:t>
+      </w:r>
+    </w:p>
+    <w:p>
+      <w:r>
+        <w:lastRenderedPageBreak/>
+        <w:t>Pour le moteur</w:t>
+      </w:r>
+      <w:r>
+        <w:t xml:space="preserve"> rc Mabuchi</w:t>
+      </w:r>
+      <w:r>
+        <w:t xml:space="preserve"> 540 :</w:t>
+      </w:r>
+    </w:p>
+    <w:p>
+      <w:r>
+        <w:t>Sa gamme de fonctionnement est plus élargie car il fonctionne de 3 à 7.2V.  Tourne beaucoup plus vite (peut atteindre 19000 tr/min) mais consomme beaucoup plus (4,4A en moyenne) et a moins de couple qu’un moteur TT (0.375kg.cm). Dimensions 27.7x38mm.</w:t>
+      </w:r>
+      <w:r>
+        <w:t xml:space="preserve"> Le moteur Mabuchi 540 peut contrôler deux roues à lui seul. Cela allègera la masse de la voiture.</w:t>
+      </w:r>
+    </w:p>
+    <w:p/>
+    <w:p/>
+    <w:p>
+      <w:r>
+        <w:rPr>
+          <w:highlight w:val="yellow"/>
+        </w:rPr>
+        <w:t>-Réducteurs : à définir en apprenant mieux ce qu’apporte réellement le composant</w:t>
+      </w:r>
+    </w:p>
+    <w:p/>
+    <w:p>
+      <w:r>
+        <w:t>Le fait d’avoir une force motrice n’est pas suffisant. En effet, nous avons besoin de pouvoir communiquer des instructions aux moteur. I</w:t>
+      </w:r>
+      <w:r>
+        <w:t>l faut pouvoir contrôler ce moteur</w:t>
+      </w:r>
+      <w:r>
+        <w:t xml:space="preserve"> en le reliant à la carte arduino, et ceci se fait</w:t>
+      </w:r>
+      <w:r>
+        <w:t xml:space="preserve"> avec un module contrôleur</w:t>
+      </w:r>
+      <w:r>
+        <w:t xml:space="preserve"> aussi appelé driver</w:t>
+      </w:r>
+      <w:r>
+        <w:t>.</w:t>
+      </w:r>
+      <w:r>
+        <w:t xml:space="preserve"> Un driver est une carte </w:t>
+      </w:r>
       <w:r>
         <w:t xml:space="preserve"> </w:t>
       </w:r>
-      <w:proofErr w:type="spellStart"/>
-      <w:r>
-        <w:t>mabushi</w:t>
-      </w:r>
-      <w:proofErr w:type="spellEnd"/>
-      <w:r>
-        <w:t xml:space="preserve"> 540 :</w:t>
-      </w:r>
-    </w:p>
-    <w:p>
-      <w:r>
-        <w:t>Sa gamme de fonctionnement est plus élargie car il fonctionne de 3 à 7.2V.  Tourne beaucoup plus vite (peut atteindre 19000 tr/min) mais consomme beaucoup plus (4,4A en moyenne) et a moins de couple qu’un moteur TT (0.375kg.cm). Dimensions 27.7x38mm.</w:t>
-      </w:r>
-    </w:p>
-    <w:p>
-      <w:r>
-        <w:t>-Réducteurs : à définir en apprenant mieux ce qu’apporte réellement le composant</w:t>
-      </w:r>
-    </w:p>
-    <w:p/>
-    <w:p/>
-    <w:p>
-      <w:r>
-        <w:t>Ensuite, il faut pouvoir contrôler ce moteur</w:t>
-      </w:r>
-      <w:r>
-        <w:t xml:space="preserve"> en le reliant à la carte </w:t>
-      </w:r>
-      <w:proofErr w:type="spellStart"/>
-      <w:r>
-        <w:t>arduino</w:t>
-      </w:r>
-      <w:proofErr w:type="spellEnd"/>
-      <w:r>
-        <w:t>, et ceci se fait</w:t>
-      </w:r>
-      <w:r>
-        <w:t xml:space="preserve"> avec un module contrôleur</w:t>
-      </w:r>
-      <w:r>
-        <w:t xml:space="preserve"> aussi appelé driver</w:t>
-      </w:r>
-      <w:r>
-        <w:t xml:space="preserve">. Le plus utilisé pour les voitures </w:t>
-      </w:r>
-      <w:proofErr w:type="spellStart"/>
-      <w:r>
-        <w:t>rc</w:t>
-      </w:r>
-      <w:proofErr w:type="spellEnd"/>
-      <w:r>
-        <w:t xml:space="preserve"> </w:t>
-      </w:r>
-      <w:proofErr w:type="spellStart"/>
-      <w:r>
-        <w:t>arduino</w:t>
-      </w:r>
-      <w:proofErr w:type="spellEnd"/>
-      <w:r>
-        <w:t xml:space="preserve"> est le L298N contenu dans la carte de développement SBC-MotoDriver2. Nous allons le comparer avec le contrôleur </w:t>
-      </w:r>
-      <w:proofErr w:type="spellStart"/>
-      <w:r>
-        <w:t>Cytron</w:t>
-      </w:r>
-      <w:proofErr w:type="spellEnd"/>
-      <w:r>
-        <w:t>.</w:t>
-      </w:r>
-    </w:p>
-    <w:p>
-      <w:r>
-        <w:t xml:space="preserve">Pour le L298 : Le module contient un quadruple </w:t>
-      </w:r>
-      <w:proofErr w:type="spellStart"/>
-      <w:r>
-        <w:t>demi-pont</w:t>
-      </w:r>
-      <w:proofErr w:type="spellEnd"/>
-      <w:r>
-        <w:t xml:space="preserve"> en </w:t>
-      </w:r>
-      <w:proofErr w:type="gramStart"/>
-      <w:r>
-        <w:t>H  (</w:t>
-      </w:r>
-      <w:proofErr w:type="gramEnd"/>
-      <w:r>
-        <w:t>deux ponts en H en fait) permettant de faire tourner les moteurs dans les 2 sens (marche avant et marche arrière pour la voiture). Il contient 4 transistors (2 transistors NPN commandés par courant positif et 2 transistors PNP commandés par courant négatif). Le module MotoDriver2 permet de contrôler 2 moteurs simultanément à l’aide du driver L298N. Il fournit une tension pouvant aller de 5V à 35V et un courant de 2A.</w:t>
-      </w:r>
-    </w:p>
-    <w:p/>
-    <w:p>
-      <w:hyperlink r:id="rId6" w:history="1">
+      <w:r>
+        <w:t xml:space="preserve">Le driver </w:t>
+      </w:r>
+      <w:r>
+        <w:t>Le plus utilisé pour les voitures rc arduino est le L298N contenu dans la carte de développement SBC-MotoDriver2. Nous allons le comparer avec le contrôleur Cytron.</w:t>
+      </w:r>
+    </w:p>
+    <w:p>
+      <w:r>
+        <w:t>Pour le L298 : Le module contient un quadruple demi-pont en H  (deux ponts en H en fait) permettant de faire tourner les moteurs dans les 2 sens (marche avant et marche arrière pour la voiture). Il contient 4 transistors (2 transistors NPN commandés par courant positif et 2 transistors PNP commandés par courant négatif). Le module MotoDriver2 permet de contrôler 2 moteurs simultanément à l’aide du driver L298N. Il fournit une tension pouvant aller de 5V à 35V et un courant de 2A.</w:t>
+      </w:r>
+    </w:p>
+    <w:p/>
+    <w:p>
+      <w:hyperlink r:id="rId10" w:history="1">
         <w:r>
           <w:rPr>
             <w:rStyle w:val="Lienhypertexte"/>
@@ -362,35 +693,11 @@
     <w:p/>
     <w:p>
       <w:r>
-        <w:t xml:space="preserve">Pour le </w:t>
-      </w:r>
-      <w:proofErr w:type="spellStart"/>
-      <w:r>
-        <w:t>Cytron</w:t>
-      </w:r>
-      <w:proofErr w:type="spellEnd"/>
-      <w:r>
-        <w:t xml:space="preserve"> :  Il existe deux versions : une qui entraine deux moteurs que nous allons utiliser et une qui tracte un seul moteur. Il n’a besoin que d’une seule entrée pour diriger le moteur dans les 2 sens.  Il permet de délivrer un courant très élevé aux moteurs (10A </w:t>
-      </w:r>
-      <w:proofErr w:type="gramStart"/>
-      <w:r>
-        <w:t>maximum)  et</w:t>
-      </w:r>
-      <w:proofErr w:type="gramEnd"/>
-      <w:r>
-        <w:t xml:space="preserve"> sa plage de tension est de 5 à 30V ce qui est très adapté pour les moteurs </w:t>
-      </w:r>
-      <w:proofErr w:type="spellStart"/>
-      <w:r>
-        <w:t>mabuchi</w:t>
-      </w:r>
-      <w:proofErr w:type="spellEnd"/>
-      <w:r>
-        <w:t xml:space="preserve"> 540 (consommant un courant de 4.4A) Le pont en H de ce contrôleur contient des transistors MOSFET qui consomment beaucoup moins que les contrôleurs bipolaires (contenant des transistors PNP et NPN) et donc chauffent beaucoup moins, ce qui lui permet de ne pas avoir de radiateur. Nous utiliserons donc ce module de contrôle.</w:t>
-      </w:r>
-    </w:p>
-    <w:p>
-      <w:hyperlink r:id="rId7" w:history="1">
+        <w:t>Pour le Cytron :  Il existe deux versions : une qui entraine deux moteurs que nous allons utiliser et une qui tracte un seul moteur. Il n’a besoin que d’une seule entrée pour diriger le moteur dans les 2 sens.  Il permet de délivrer un courant très élevé aux moteurs (10A maximum)  et sa plage de tension est de 5 à 30V ce qui est très adapté pour les moteurs mabuchi 540 (consommant un courant de 4.4A) Le pont en H de ce contrôleur contient des transistors MOSFET qui consomment beaucoup moins que les contrôleurs bipolaires (contenant des transistors PNP et NPN) et donc chauffent beaucoup moins, ce qui lui permet de ne pas avoir de radiateur. Nous utiliserons donc ce module de contrôle.</w:t>
+      </w:r>
+    </w:p>
+    <w:p>
+      <w:hyperlink r:id="rId11" w:history="1">
         <w:r>
           <w:rPr>
             <w:rStyle w:val="Lienhypertexte"/>
@@ -403,37 +710,377 @@
     <w:p>
       <w:r>
         <w:lastRenderedPageBreak/>
-        <w:t>-Servomoteur : il asservi</w:t>
-      </w:r>
-      <w:r>
-        <w:t>t</w:t>
-      </w:r>
-      <w:r>
-        <w:t xml:space="preserve"> une instruction au système pour assigner la vitesse angulaire du moteur ou la direction des roues avec un angle défini. On envoie des commandes à l’aide du </w:t>
-      </w:r>
-      <w:proofErr w:type="spellStart"/>
-      <w:r>
-        <w:t>pwm</w:t>
-      </w:r>
-      <w:proofErr w:type="spellEnd"/>
-      <w:r>
-        <w:t>. A l’aide d’un potentiomètre et de la tension mesurée à ses bornes, on définit la largeur d’impulsions (PWM) et cela nous renvoie l’angle d’ouverture</w:t>
-      </w:r>
-      <w:r>
-        <w:t>. Nous avons besoin de la bibliothèque « </w:t>
-      </w:r>
-      <w:proofErr w:type="spellStart"/>
-      <w:r>
-        <w:t>Servo.h</w:t>
-      </w:r>
-      <w:proofErr w:type="spellEnd"/>
-      <w:r>
-        <w:t> »</w:t>
-      </w:r>
-    </w:p>
-    <w:p/>
-    <w:p/>
-    <w:p/>
+        <w:t>-Servomoteur :</w:t>
+      </w:r>
+    </w:p>
+    <w:p>
+      <w:r>
+        <w:t>Le servomoteur est une pièce essentielle de la voiture RC, permettant d’orienter</w:t>
+      </w:r>
+      <w:r>
+        <w:t xml:space="preserve"> l’axe des</w:t>
+      </w:r>
+      <w:r>
+        <w:t xml:space="preserve"> roues avant.</w:t>
+      </w:r>
+    </w:p>
+    <w:p>
+      <w:r>
+        <w:t xml:space="preserve">Il est aussi </w:t>
+      </w:r>
+      <w:r>
+        <w:t>appelé servo</w:t>
+      </w:r>
+      <w:r>
+        <w:t>. C’</w:t>
+      </w:r>
+      <w:r>
+        <w:t>est un moteur mélangeant de la mécanique et de l’électronique.</w:t>
+      </w:r>
+      <w:r>
+        <w:t xml:space="preserve"> </w:t>
+      </w:r>
+      <w:r>
+        <w:t>En effet, il permet de traiter de l’information en entrée, un signal électr</w:t>
+      </w:r>
+      <w:r>
+        <w:t>on</w:t>
+      </w:r>
+      <w:r>
+        <w:t>ique, et renvoie une rotation d’angle comprise entre 0 et 180°. Il est</w:t>
+      </w:r>
+      <w:r>
+        <w:t xml:space="preserve"> généralement</w:t>
+      </w:r>
+      <w:r>
+        <w:t xml:space="preserve"> composé d’engrenages,</w:t>
+      </w:r>
+      <w:r>
+        <w:t xml:space="preserve"> </w:t>
+      </w:r>
+      <w:r>
+        <w:t>d’un moteur à courant continu, d’un potentiomètre</w:t>
+      </w:r>
+      <w:r>
+        <w:t>, de trois fils, d’un axe de rotation</w:t>
+      </w:r>
+      <w:r>
+        <w:t>, d’un plateau de rotation et</w:t>
+      </w:r>
+      <w:r>
+        <w:t xml:space="preserve"> d’un circuit électronique intégré</w:t>
+      </w:r>
+      <w:r>
+        <w:t xml:space="preserve"> </w:t>
+      </w:r>
+      <w:r>
+        <w:t>(voir</w:t>
+      </w:r>
+      <w:r>
+        <w:t xml:space="preserve"> la figure </w:t>
+      </w:r>
+      <w:r>
+        <w:t>2.1)</w:t>
+      </w:r>
+      <w:r>
+        <w:t>.</w:t>
+      </w:r>
+      <w:r>
+        <w:t xml:space="preserve"> </w:t>
+      </w:r>
+    </w:p>
+    <w:p>
+      <w:r>
+        <w:t xml:space="preserve">Le servomoteur </w:t>
+      </w:r>
+      <w:r>
+        <w:t>est</w:t>
+      </w:r>
+      <w:r>
+        <w:t xml:space="preserve"> attaché à un axe appelé le bras, qui lui-même sera relié aux deux roues avant. L’angle renvoyé par le servomoteur oriente les roues en décalant le br</w:t>
+      </w:r>
+      <w:r>
+        <w:t>as comme nous le voyons sur la figure 2.2</w:t>
+      </w:r>
+      <w:r>
+        <w:t>.</w:t>
+      </w:r>
+    </w:p>
+    <w:p>
+      <w:r>
+        <w:t>Son principe de fonctionnement repose sur l’asservissement.</w:t>
+      </w:r>
+      <w:r>
+        <w:t xml:space="preserve"> </w:t>
+      </w:r>
+      <w:r>
+        <w:t>Le système électronique réalise une comparaison entre l’angle demandé, et l’angle renvoyé par le bras à l’aide de la résistance</w:t>
+      </w:r>
+      <w:r>
+        <w:t xml:space="preserve"> du potentiomètre</w:t>
+      </w:r>
+      <w:r>
+        <w:t>.</w:t>
+      </w:r>
+      <w:r>
+        <w:t xml:space="preserve"> </w:t>
+      </w:r>
+      <w:r>
+        <w:t>En effet l</w:t>
+      </w:r>
+      <w:r>
+        <w:t xml:space="preserve">’orientation des roues passée en entrée va être associée à une valeur de résistance du potentiomètre en Ohm. Pour tourner les roues et maintenir une position vers un angle </w:t>
+      </w:r>
+      <w:r>
+        <w:rPr>
+          <w:rFonts w:cstheme="minorHAnsi"/>
+        </w:rPr>
+        <w:t>α</w:t>
+      </w:r>
+      <w:r>
+        <w:t xml:space="preserve">, le circuit électronique va prendre l’angle demandé en entrée, et bouger les engrenages qui sont reliés d’un côté au potentiomètre, et de l’autre au plateau de rotation, afin de corriger la direction de l’angle </w:t>
+      </w:r>
+      <w:r>
+        <w:t>si une force susceptible de modifier cette orientation est exercée sur les roues.</w:t>
+      </w:r>
+      <w:r>
+        <w:t xml:space="preserve"> </w:t>
+      </w:r>
+      <w:r>
+        <w:t>Nous pouvons donc associer le potentiomètre du servomoteur à un capteur de direction.</w:t>
+      </w:r>
+    </w:p>
+    <w:p>
+      <w:r>
+        <w:t xml:space="preserve">Lorsque la valeur </w:t>
+      </w:r>
+      <w:r>
+        <w:rPr>
+          <w:rFonts w:cstheme="minorHAnsi"/>
+        </w:rPr>
+        <w:t>α</w:t>
+      </w:r>
+      <w:r>
+        <w:t xml:space="preserve"> est atteinte, le moteur</w:t>
+      </w:r>
+      <w:r>
+        <w:t xml:space="preserve"> à courant continu du servo</w:t>
+      </w:r>
+      <w:r>
+        <w:t xml:space="preserve"> va s’arrêter pour bloquer cette position. Sinon, il se sert du système décrit précédemment pour maintenir l’angle </w:t>
+      </w:r>
+      <w:r>
+        <w:rPr>
+          <w:rFonts w:cstheme="minorHAnsi"/>
+        </w:rPr>
+        <w:t>α</w:t>
+      </w:r>
+      <w:r>
+        <w:t xml:space="preserve"> fixe. </w:t>
+      </w:r>
+      <w:r>
+        <w:t>Pour ce faire, le</w:t>
+      </w:r>
+      <w:r>
+        <w:t xml:space="preserve"> circuit intégré reçoit un signal PWM</w:t>
+      </w:r>
+      <w:r>
+        <w:t xml:space="preserve"> correspondant à l’angle demandé par l’utilisateur</w:t>
+      </w:r>
+      <w:r>
+        <w:t>.</w:t>
+      </w:r>
+      <w:r>
+        <w:t xml:space="preserve"> A chaque valeur PWM est associée une valeur de résistance du potentiomètre.</w:t>
+      </w:r>
+      <w:r>
+        <w:t xml:space="preserve"> </w:t>
+      </w:r>
+    </w:p>
+    <w:p>
+      <w:r>
+        <w:t>L’assemblement des engrenages constitue un composant qui se nomme réducteur. Le réducteur réduit la vitesse de rotation du moteur à courant continu en sortie pour augmenter la force de rotation, le couple moteur.</w:t>
+      </w:r>
+      <w:r>
+        <w:t xml:space="preserve"> Un couple moteur suffisant est nécessaire pour maintenir les directions souhaitées face à des obstacles résistants.</w:t>
+      </w:r>
+    </w:p>
+    <w:p>
+      <w:r>
+        <w:t>Un des trois fils sera relié au 5V</w:t>
+      </w:r>
+      <w:r>
+        <w:t xml:space="preserve"> ou à une alimentation différente de celle de l’arduino</w:t>
+      </w:r>
+      <w:r>
+        <w:t>, un autre à la masse</w:t>
+      </w:r>
+      <w:r>
+        <w:t xml:space="preserve"> de la carte arduino</w:t>
+      </w:r>
+      <w:r>
+        <w:t>, et le dernier sera lui relié à une entrée/sortie logique PWM</w:t>
+      </w:r>
+      <w:r>
+        <w:t>.</w:t>
+      </w:r>
+    </w:p>
+    <w:p>
+      <w:r>
+        <w:rPr>
+          <w:noProof/>
+        </w:rPr>
+        <w:drawing>
+          <wp:anchor distT="0" distB="0" distL="114300" distR="114300" simplePos="0" relativeHeight="251658240" behindDoc="0" locked="0" layoutInCell="1" allowOverlap="1" wp14:anchorId="180BAEF3" wp14:editId="64F2E3D5">
+            <wp:simplePos x="0" y="0"/>
+            <wp:positionH relativeFrom="margin">
+              <wp:align>left</wp:align>
+            </wp:positionH>
+            <wp:positionV relativeFrom="paragraph">
+              <wp:posOffset>1228090</wp:posOffset>
+            </wp:positionV>
+            <wp:extent cx="2743205" cy="1691643"/>
+            <wp:effectExtent l="0" t="0" r="0" b="3810"/>
+            <wp:wrapSquare wrapText="bothSides"/>
+            <wp:docPr id="4" name="Image 4"/>
+            <wp:cNvGraphicFramePr>
+              <a:graphicFrameLocks xmlns:a="http://schemas.openxmlformats.org/drawingml/2006/main" noChangeAspect="1"/>
+            </wp:cNvGraphicFramePr>
+            <a:graphic xmlns:a="http://schemas.openxmlformats.org/drawingml/2006/main">
+              <a:graphicData uri="http://schemas.openxmlformats.org/drawingml/2006/picture">
+                <pic:pic xmlns:pic="http://schemas.openxmlformats.org/drawingml/2006/picture">
+                  <pic:nvPicPr>
+                    <pic:cNvPr id="4" name="Image 4"/>
+                    <pic:cNvPicPr/>
+                  </pic:nvPicPr>
+                  <pic:blipFill>
+                    <a:blip r:embed="rId12">
+                      <a:extLst>
+                        <a:ext uri="{28A0092B-C50C-407E-A947-70E740481C1C}">
+                          <a14:useLocalDpi xmlns:a14="http://schemas.microsoft.com/office/drawing/2010/main" val="0"/>
+                        </a:ext>
+                      </a:extLst>
+                    </a:blip>
+                    <a:stretch>
+                      <a:fillRect/>
+                    </a:stretch>
+                  </pic:blipFill>
+                  <pic:spPr>
+                    <a:xfrm>
+                      <a:off x="0" y="0"/>
+                      <a:ext cx="2743205" cy="1691643"/>
+                    </a:xfrm>
+                    <a:prstGeom prst="rect">
+                      <a:avLst/>
+                    </a:prstGeom>
+                  </pic:spPr>
+                </pic:pic>
+              </a:graphicData>
+            </a:graphic>
+          </wp:anchor>
+        </w:drawing>
+      </w:r>
+      <w:r>
+        <w:t xml:space="preserve">Pour contrôler le servo avec la carte arduino, il est </w:t>
+      </w:r>
+      <w:r>
+        <w:t>indispensable</w:t>
+      </w:r>
+      <w:r>
+        <w:t xml:space="preserve"> d’utiliser </w:t>
+      </w:r>
+      <w:r>
+        <w:t>une bibliothèque pouvant le contrôler. Malheureusement, la librairie « VirtualWire » (cf partie RF) utilise le même Timer 2 que la librairie « Servo.h », librairie la plus utilisée pour commander un servo. Cela engendre des parasites de communication entre les deux librairies vu que le servo sera aussi commandé par RF. Il est donc nécessaire d’utiliser une autre librairie, qui sera la librairie « Servo Timer 2 », qui utilise le Timer 2.</w:t>
+      </w:r>
+    </w:p>
+    <w:p>
+      <w:pPr>
+        <w:keepNext/>
+      </w:pPr>
+    </w:p>
+    <w:p>
+      <w:pPr>
+        <w:pStyle w:val="Lgende"/>
+      </w:pPr>
+      <w:r>
+        <w:t>Fig</w:t>
+      </w:r>
+      <w:r>
+        <w:t xml:space="preserve">ure 2.1 </w:t>
+      </w:r>
+      <w:r>
+        <w:t>Schéma d'un serv</w:t>
+      </w:r>
+      <w:r>
+        <w:t>o</w:t>
+      </w:r>
+      <w:r>
+        <w:t>moteur</w:t>
+      </w:r>
+    </w:p>
+    <w:p/>
+    <w:p/>
+    <w:p/>
+    <w:p/>
+    <w:p>
+      <w:pPr>
+        <w:keepNext/>
+      </w:pPr>
+      <w:r>
+        <w:rPr>
+          <w:noProof/>
+        </w:rPr>
+        <w:drawing>
+          <wp:inline distT="0" distB="0" distL="0" distR="0" wp14:anchorId="1DA70F95" wp14:editId="2D0D7A62">
+            <wp:extent cx="2280917" cy="2243455"/>
+            <wp:effectExtent l="0" t="0" r="5715" b="4445"/>
+            <wp:docPr id="5" name="Image 5"/>
+            <wp:cNvGraphicFramePr>
+              <a:graphicFrameLocks xmlns:a="http://schemas.openxmlformats.org/drawingml/2006/main" noChangeAspect="1"/>
+            </wp:cNvGraphicFramePr>
+            <a:graphic xmlns:a="http://schemas.openxmlformats.org/drawingml/2006/main">
+              <a:graphicData uri="http://schemas.openxmlformats.org/drawingml/2006/picture">
+                <pic:pic xmlns:pic="http://schemas.openxmlformats.org/drawingml/2006/picture">
+                  <pic:nvPicPr>
+                    <pic:cNvPr id="5" name="Image 5"/>
+                    <pic:cNvPicPr/>
+                  </pic:nvPicPr>
+                  <pic:blipFill>
+                    <a:blip r:embed="rId13" cstate="print">
+                      <a:extLst>
+                        <a:ext uri="{28A0092B-C50C-407E-A947-70E740481C1C}">
+                          <a14:useLocalDpi xmlns:a14="http://schemas.microsoft.com/office/drawing/2010/main" val="0"/>
+                        </a:ext>
+                      </a:extLst>
+                    </a:blip>
+                    <a:stretch>
+                      <a:fillRect/>
+                    </a:stretch>
+                  </pic:blipFill>
+                  <pic:spPr>
+                    <a:xfrm>
+                      <a:off x="0" y="0"/>
+                      <a:ext cx="2288784" cy="2251193"/>
+                    </a:xfrm>
+                    <a:prstGeom prst="rect">
+                      <a:avLst/>
+                    </a:prstGeom>
+                  </pic:spPr>
+                </pic:pic>
+              </a:graphicData>
+            </a:graphic>
+          </wp:inline>
+        </w:drawing>
+      </w:r>
+    </w:p>
+    <w:p>
+      <w:pPr>
+        <w:pStyle w:val="Lgende"/>
+      </w:pPr>
+      <w:r>
+        <w:t>Figure 2.2 Servo relié aux roues</w:t>
+      </w:r>
+    </w:p>
     <w:p/>
     <w:p>
       <w:r>
@@ -470,23 +1117,7 @@
         <w:ind w:firstLine="708"/>
       </w:pPr>
       <w:r>
-        <w:t xml:space="preserve">Premièrement, il existe la communication </w:t>
-      </w:r>
-      <w:proofErr w:type="spellStart"/>
-      <w:r>
-        <w:t>bluetooth</w:t>
-      </w:r>
-      <w:proofErr w:type="spellEnd"/>
-      <w:r>
-        <w:t xml:space="preserve"> avec une fréquence qui va de 2.402 à 2.48 GHz, et fonctionne en contrôlant jusqu’à 7 ‘esclaves’. Les points forts de la communication </w:t>
-      </w:r>
-      <w:proofErr w:type="spellStart"/>
-      <w:r>
-        <w:t>bluetooth</w:t>
-      </w:r>
-      <w:proofErr w:type="spellEnd"/>
-      <w:r>
-        <w:t xml:space="preserve"> sont premièrement qu’un maître peut passer très rapidement d’un esclave à un autre. Deuxièmement la communication est assez sécurisée puisque le pairage se fait à l’aide d’un code pin, donc cela restreint la communication avec le composant connecté aux seuls utilisateurs ayant la clé, empêchant ainsi quelques parasites</w:t>
+        <w:t>Premièrement, il existe la communication bluetooth avec une fréquence qui va de 2.402 à 2.48 GHz, et fonctionne en contrôlant jusqu’à 7 ‘esclaves’. Les points forts de la communication bluetooth sont premièrement qu’un maître peut passer très rapidement d’un esclave à un autre. Deuxièmement la communication est assez sécurisée puisque le pairage se fait à l’aide d’un code pin, donc cela restreint la communication avec le composant connecté aux seuls utilisateurs ayant la clé, empêchant ainsi quelques parasites</w:t>
       </w:r>
       <w:r>
         <w:t xml:space="preserve"> de contrôler</w:t>
@@ -495,15 +1126,7 @@
         <w:t xml:space="preserve"> la voiture.</w:t>
       </w:r>
       <w:r>
-        <w:t xml:space="preserve"> Enfin, grâce à la modernité de cette communication, les smartphones peuvent communiquer facilement avec et donc les modules </w:t>
-      </w:r>
-      <w:proofErr w:type="spellStart"/>
-      <w:r>
-        <w:t>bluetooth</w:t>
-      </w:r>
-      <w:proofErr w:type="spellEnd"/>
-      <w:r>
-        <w:t xml:space="preserve"> peuvent être contrôlés à l’aide d’applications comme « Bluetooth Electronics ».</w:t>
+        <w:t xml:space="preserve"> Enfin, grâce à la modernité de cette communication, les smartphones peuvent communiquer facilement avec et donc les modules bluetooth peuvent être contrôlés à l’aide d’applications comme « Bluetooth Electronics ».</w:t>
       </w:r>
       <w:r>
         <w:t xml:space="preserve"> Le module HC-05</w:t>
@@ -511,7 +1134,7 @@
       <w:r>
         <w:t xml:space="preserve">, coûte environ 2€ sur le site </w:t>
       </w:r>
-      <w:hyperlink r:id="rId8" w:history="1">
+      <w:hyperlink r:id="rId14" w:history="1">
         <w:r>
           <w:rPr>
             <w:rStyle w:val="Lienhypertexte"/>
@@ -528,34 +1151,10 @@
         <w:t>En revanche, l</w:t>
       </w:r>
       <w:r>
-        <w:t xml:space="preserve">es principaux points faibles du </w:t>
-      </w:r>
-      <w:proofErr w:type="spellStart"/>
-      <w:r>
-        <w:t>bluetooth</w:t>
-      </w:r>
-      <w:proofErr w:type="spellEnd"/>
-      <w:r>
-        <w:t xml:space="preserve"> sont d’abord la portée qui est très petite (10 mètres maximum), </w:t>
-      </w:r>
-      <w:r>
-        <w:t xml:space="preserve">puis le nombre d’utilisateurs qui seront très nombreux à utiliser le </w:t>
-      </w:r>
-      <w:proofErr w:type="spellStart"/>
-      <w:r>
-        <w:t>bluetooth</w:t>
-      </w:r>
-      <w:proofErr w:type="spellEnd"/>
-      <w:r>
-        <w:t xml:space="preserve"> de </w:t>
-      </w:r>
-      <w:proofErr w:type="gramStart"/>
-      <w:r>
-        <w:t>leur smartphones</w:t>
-      </w:r>
-      <w:proofErr w:type="gramEnd"/>
-      <w:r>
-        <w:t>, ce qui empêchera d’avoir un contrôle optimal sur la voiture (temps de latence assez élevé).</w:t>
+        <w:t xml:space="preserve">es principaux points faibles du bluetooth sont d’abord la portée qui est très petite (10 mètres maximum), </w:t>
+      </w:r>
+      <w:r>
+        <w:t>puis le nombre d’utilisateurs qui seront très nombreux à utiliser le bluetooth de leur smartphones, ce qui empêchera d’avoir un contrôle optimal sur la voiture (temps de latence assez élevé).</w:t>
       </w:r>
     </w:p>
     <w:p>
@@ -565,6 +1164,7 @@
     </w:p>
     <w:p>
       <w:r>
+        <w:lastRenderedPageBreak/>
         <w:tab/>
         <w:t>Deuxièmement, il existe</w:t>
       </w:r>
@@ -572,23 +1172,7 @@
         <w:t xml:space="preserve"> les communications grâce aux module LoRa. </w:t>
       </w:r>
       <w:r>
-        <w:t xml:space="preserve">Sa </w:t>
-      </w:r>
-      <w:proofErr w:type="gramStart"/>
-      <w:r>
-        <w:t>fréquence  est</w:t>
-      </w:r>
-      <w:proofErr w:type="gramEnd"/>
-      <w:r>
-        <w:t xml:space="preserve"> de 865 MHz, ce qui est beaucoup plus petit que la fréquence du module </w:t>
-      </w:r>
-      <w:proofErr w:type="spellStart"/>
-      <w:r>
-        <w:t>bluetooth</w:t>
-      </w:r>
-      <w:proofErr w:type="spellEnd"/>
-      <w:r>
-        <w:t xml:space="preserve">. </w:t>
+        <w:t xml:space="preserve">Sa fréquence  est de 865 MHz, ce qui est beaucoup plus petit que la fréquence du module bluetooth. </w:t>
       </w:r>
       <w:r>
         <w:t>C’est un module qui nécessite deux cartes Arduino car la communication se fait avec un émetteur et un récepteur.</w:t>
@@ -596,7 +1180,7 @@
       <w:r>
         <w:t xml:space="preserve"> Selon le site </w:t>
       </w:r>
-      <w:hyperlink r:id="rId9" w:history="1">
+      <w:hyperlink r:id="rId15" w:history="1">
         <w:r>
           <w:rPr>
             <w:rStyle w:val="Lienhypertexte"/>
@@ -610,7 +1194,7 @@
       <w:r>
         <w:t xml:space="preserve"> En effet, selon </w:t>
       </w:r>
-      <w:hyperlink r:id="rId10" w:history="1">
+      <w:hyperlink r:id="rId16" w:history="1">
         <w:r>
           <w:rPr>
             <w:rStyle w:val="Lienhypertexte"/>
@@ -622,7 +1206,6 @@
         <w:t xml:space="preserve"> sa bande passante est très étroite, ce qui permet cette portée aussi grande. De plus, si l’on prend le module </w:t>
       </w:r>
       <w:r>
-        <w:lastRenderedPageBreak/>
         <w:t xml:space="preserve">iM880B, on a une très faible consommation d’électricité qui est de 0.1A pour une utilisation optimale (branché sur 3V, rapport de puissance de 19dBm).  </w:t>
       </w:r>
       <w:r>
@@ -658,15 +1241,7 @@
     </w:p>
     <w:p>
       <w:r>
-        <w:t xml:space="preserve">-Piston soulevant la voiture pour la retourner car </w:t>
-      </w:r>
-      <w:proofErr w:type="gramStart"/>
-      <w:r>
-        <w:t>c’est pas</w:t>
-      </w:r>
-      <w:proofErr w:type="gramEnd"/>
-      <w:r>
-        <w:t xml:space="preserve"> très pratique de devoir récupérer la voiture à la main à chaque impasse</w:t>
+        <w:t>-Piston soulevant la voiture pour la retourner car c’est pas très pratique de devoir récupérer la voiture à la main à chaque impasse</w:t>
       </w:r>
     </w:p>
     <w:p/>
@@ -779,7 +1354,7 @@
         </w:rPr>
         <w:t xml:space="preserve"> (2014 - </w:t>
       </w:r>
-      <w:hyperlink r:id="rId11" w:history="1">
+      <w:hyperlink r:id="rId17" w:history="1">
         <w:r>
           <w:rPr>
             <w:rStyle w:val="Lienhypertexte"/>
@@ -864,7 +1439,7 @@
         </w:rPr>
         <w:t xml:space="preserve"> - </w:t>
       </w:r>
-      <w:hyperlink r:id="rId12" w:history="1">
+      <w:hyperlink r:id="rId18" w:history="1">
         <w:r>
           <w:rPr>
             <w:rStyle w:val="Lienhypertexte"/>
@@ -872,7 +1447,17 @@
             <w:sz w:val="28"/>
             <w:szCs w:val="28"/>
           </w:rPr>
-          <w:t>https://aero-modelisme.com/record-voiture-telecommandee-duracell-bertha-benz-film-mercedes/</w:t>
+          <w:t>https://aero-</w:t>
+        </w:r>
+        <w:r>
+          <w:rPr>
+            <w:rStyle w:val="Lienhypertexte"/>
+            <w:rFonts w:cstheme="minorHAnsi"/>
+            <w:sz w:val="28"/>
+            <w:szCs w:val="28"/>
+          </w:rPr>
+          <w:lastRenderedPageBreak/>
+          <w:t>modelisme.com/record-voiture-telecommandee-duracell-bertha-benz-film-mercedes/</w:t>
         </w:r>
       </w:hyperlink>
       <w:r>
@@ -883,7 +1468,7 @@
         </w:rPr>
         <w:t xml:space="preserve"> ; </w:t>
       </w:r>
-      <w:hyperlink r:id="rId13" w:history="1">
+      <w:hyperlink r:id="rId19" w:history="1">
         <w:r>
           <w:rPr>
             <w:rStyle w:val="Lienhypertexte"/>
@@ -906,7 +1491,6 @@
     <w:p/>
     <w:p>
       <w:r>
-        <w:lastRenderedPageBreak/>
         <w:t>Hc12</w:t>
       </w:r>
     </w:p>
@@ -1477,6 +2061,35 @@
       <w:shd w:val="clear" w:color="auto" w:fill="E1DFDD"/>
     </w:rPr>
   </w:style>
+  <w:style w:type="paragraph" w:styleId="Lgende">
+    <w:name w:val="caption"/>
+    <w:basedOn w:val="Normal"/>
+    <w:next w:val="Normal"/>
+    <w:uiPriority w:val="35"/>
+    <w:unhideWhenUsed/>
+    <w:qFormat/>
+    <w:rsid w:val="000923D2"/>
+    <w:pPr>
+      <w:spacing w:after="200" w:line="240" w:lineRule="auto"/>
+    </w:pPr>
+    <w:rPr>
+      <w:i/>
+      <w:iCs/>
+      <w:color w:val="44546A" w:themeColor="text2"/>
+      <w:sz w:val="18"/>
+      <w:szCs w:val="18"/>
+    </w:rPr>
+  </w:style>
+  <w:style w:type="character" w:styleId="Textedelespacerserv">
+    <w:name w:val="Placeholder Text"/>
+    <w:basedOn w:val="Policepardfaut"/>
+    <w:uiPriority w:val="99"/>
+    <w:semiHidden/>
+    <w:rsid w:val="00F93FE5"/>
+    <w:rPr>
+      <w:color w:val="808080"/>
+    </w:rPr>
+  </w:style>
 </w:styles>
 </file>
 
@@ -1773,4 +2386,16 @@
     </a:ext>
   </a:extLst>
 </a:theme>
+</file>
+
+<file path=customXml/item1.xml><?xml version="1.0" encoding="utf-8"?>
+<b:Sources xmlns:b="http://schemas.openxmlformats.org/officeDocument/2006/bibliography" xmlns="http://schemas.openxmlformats.org/officeDocument/2006/bibliography" SelectedStyle="\APASixthEditionOfficeOnline.xsl" StyleName="APA" Version="6"/>
+</file>
+
+<file path=customXml/itemProps1.xml><?xml version="1.0" encoding="utf-8"?>
+<ds:datastoreItem xmlns:ds="http://schemas.openxmlformats.org/officeDocument/2006/customXml" ds:itemID="{3CF17EE0-6F26-4EBC-9F65-ECF700EE76E1}">
+  <ds:schemaRefs>
+    <ds:schemaRef ds:uri="http://schemas.openxmlformats.org/officeDocument/2006/bibliography"/>
+  </ds:schemaRefs>
+</ds:datastoreItem>
 </file>
</xml_diff>